<commit_message>
Documento de Negocio BPMN
Documento de Negocio BPMN
</commit_message>
<xml_diff>
--- a/desarrollo/SOFTPOLIZA/Modelado de Negocio/Modelado de negocio.docx
+++ b/desarrollo/SOFTPOLIZA/Modelado de Negocio/Modelado de negocio.docx
@@ -3,17 +3,673 @@
 <w:document xmlns:wpc="http://schemas.microsoft.com/office/word/2010/wordprocessingCanvas" xmlns:cx="http://schemas.microsoft.com/office/drawing/2014/chartex" xmlns:cx1="http://schemas.microsoft.com/office/drawing/2015/9/8/chartex" xmlns:cx2="http://schemas.microsoft.com/office/drawing/2015/10/21/chartex" xmlns:cx3="http://schemas.microsoft.com/office/drawing/2016/5/9/chartex" xmlns:cx4="http://schemas.microsoft.com/office/drawing/2016/5/10/chartex" xmlns:cx5="http://schemas.microsoft.com/office/drawing/2016/5/11/chartex" xmlns:cx6="http://schemas.microsoft.com/office/drawing/2016/5/12/chartex" xmlns:cx7="http://schemas.microsoft.com/office/drawing/2016/5/13/chartex" xmlns:cx8="http://schemas.microsoft.com/office/drawing/2016/5/14/chartex" xmlns:mc="http://schemas.openxmlformats.org/markup-compatibility/2006" xmlns:aink="http://schemas.microsoft.com/office/drawing/2016/ink" xmlns:am3d="http://schemas.microsoft.com/office/drawing/2017/model3d" xmlns:o="urn:schemas-microsoft-com:office:office" xmlns:r="http://schemas.openxmlformats.org/officeDocument/2006/relationships" xmlns:m="http://schemas.openxmlformats.org/officeDocument/2006/math" xmlns:v="urn:schemas-microsoft-com:vml" xmlns:wp14="http://schemas.microsoft.com/office/word/2010/wordprocessingDrawing" xmlns:wp="http://schemas.openxmlformats.org/drawingml/2006/wordprocessingDrawing" xmlns:w10="urn:schemas-microsoft-com:office:word" xmlns:w="http://schemas.openxmlformats.org/wordprocessingml/2006/main" xmlns:w14="http://schemas.microsoft.com/office/word/2010/wordml" xmlns:w15="http://schemas.microsoft.com/office/word/2012/wordml" xmlns:w16cid="http://schemas.microsoft.com/office/word/2016/wordml/cid" xmlns:w16se="http://schemas.microsoft.com/office/word/2015/wordml/symex" xmlns:wpg="http://schemas.microsoft.com/office/word/2010/wordprocessingGroup" xmlns:wpi="http://schemas.microsoft.com/office/word/2010/wordprocessingInk" xmlns:wne="http://schemas.microsoft.com/office/word/2006/wordml" xmlns:wps="http://schemas.microsoft.com/office/word/2010/wordprocessingShape" mc:Ignorable="w14 w15 w16se w16cid wp14">
   <w:body>
     <w:p>
-      <w:bookmarkStart w:id="0" w:name="_GoBack"/>
+      <w:r>
+        <w:rPr>
+          <w:noProof/>
+          <w:lang w:eastAsia="es-PE"/>
+        </w:rPr>
+        <w:drawing>
+          <wp:inline distT="0" distB="0" distL="0" distR="0">
+            <wp:extent cx="13321665" cy="6643991"/>
+            <wp:effectExtent l="0" t="0" r="0" b="5080"/>
+            <wp:docPr id="5" name="Imagen 5"/>
+            <wp:cNvGraphicFramePr>
+              <a:graphicFrameLocks xmlns:a="http://schemas.openxmlformats.org/drawingml/2006/main" noChangeAspect="1"/>
+            </wp:cNvGraphicFramePr>
+            <a:graphic xmlns:a="http://schemas.openxmlformats.org/drawingml/2006/main">
+              <a:graphicData uri="http://schemas.openxmlformats.org/drawingml/2006/picture">
+                <pic:pic xmlns:pic="http://schemas.openxmlformats.org/drawingml/2006/picture">
+                  <pic:nvPicPr>
+                    <pic:cNvPr id="5" name="subproceso gestionar poliza - antes.png"/>
+                    <pic:cNvPicPr/>
+                  </pic:nvPicPr>
+                  <pic:blipFill rotWithShape="1">
+                    <a:blip r:embed="rId8">
+                      <a:extLst>
+                        <a:ext uri="{28A0092B-C50C-407E-A947-70E740481C1C}">
+                          <a14:useLocalDpi xmlns:a14="http://schemas.microsoft.com/office/drawing/2010/main" val="0"/>
+                        </a:ext>
+                      </a:extLst>
+                    </a:blip>
+                    <a:srcRect b="9560"/>
+                    <a:stretch/>
+                  </pic:blipFill>
+                  <pic:spPr bwMode="auto">
+                    <a:xfrm>
+                      <a:off x="0" y="0"/>
+                      <a:ext cx="13321665" cy="6643991"/>
+                    </a:xfrm>
+                    <a:prstGeom prst="rect">
+                      <a:avLst/>
+                    </a:prstGeom>
+                    <a:ln>
+                      <a:noFill/>
+                    </a:ln>
+                    <a:extLst>
+                      <a:ext uri="{53640926-AAD7-44D8-BBD7-CCE9431645EC}">
+                        <a14:shadowObscured xmlns:a14="http://schemas.microsoft.com/office/drawing/2010/main"/>
+                      </a:ext>
+                    </a:extLst>
+                  </pic:spPr>
+                </pic:pic>
+              </a:graphicData>
+            </a:graphic>
+          </wp:inline>
+        </w:drawing>
+      </w:r>
+    </w:p>
+    <w:p>
+      <w:pPr>
+        <w:pStyle w:val="Descripcin"/>
+        <w:jc w:val="center"/>
+        <w:rPr>
+          <w:rFonts w:ascii="Arial" w:hAnsi="Arial" w:cs="Arial"/>
+          <w:b w:val="0"/>
+          <w:color w:val="auto"/>
+          <w:sz w:val="20"/>
+          <w:szCs w:val="20"/>
+        </w:rPr>
+      </w:pPr>
+      <w:bookmarkStart w:id="0" w:name="_Toc454307278"/>
+      <w:bookmarkStart w:id="1" w:name="_Toc454307477"/>
+      <w:bookmarkStart w:id="2" w:name="_Toc460187691"/>
+      <w:r>
+        <w:rPr>
+          <w:rFonts w:ascii="Arial" w:hAnsi="Arial" w:cs="Arial"/>
+          <w:color w:val="auto"/>
+          <w:sz w:val="20"/>
+          <w:szCs w:val="20"/>
+        </w:rPr>
+        <w:t>Figura</w:t>
+      </w:r>
+      <w:r>
+        <w:rPr>
+          <w:rFonts w:ascii="Arial" w:hAnsi="Arial" w:cs="Arial"/>
+          <w:color w:val="auto"/>
+          <w:sz w:val="20"/>
+          <w:szCs w:val="20"/>
+        </w:rPr>
+        <w:t xml:space="preserve"> </w:t>
+      </w:r>
+      <w:r>
+        <w:rPr>
+          <w:rFonts w:ascii="Arial" w:hAnsi="Arial" w:cs="Arial"/>
+          <w:color w:val="auto"/>
+          <w:sz w:val="20"/>
+          <w:szCs w:val="20"/>
+        </w:rPr>
+        <w:t>1</w:t>
+      </w:r>
+      <w:bookmarkStart w:id="3" w:name="_GoBack"/>
+      <w:bookmarkEnd w:id="3"/>
+      <w:r>
+        <w:rPr>
+          <w:rFonts w:ascii="Arial" w:hAnsi="Arial" w:cs="Arial"/>
+          <w:color w:val="auto"/>
+          <w:sz w:val="20"/>
+          <w:szCs w:val="20"/>
+        </w:rPr>
+        <w:t xml:space="preserve">: </w:t>
+      </w:r>
+      <w:r>
+        <w:rPr>
+          <w:rFonts w:ascii="Arial" w:hAnsi="Arial" w:cs="Arial"/>
+          <w:b w:val="0"/>
+          <w:color w:val="auto"/>
+          <w:sz w:val="20"/>
+          <w:szCs w:val="20"/>
+        </w:rPr>
+        <w:t>Sub - proceso de gestión de pólizas</w:t>
+      </w:r>
       <w:bookmarkEnd w:id="0"/>
+      <w:bookmarkEnd w:id="1"/>
+      <w:bookmarkEnd w:id="2"/>
     </w:p>
+    <w:p>
+      <w:pPr>
+        <w:shd w:val="clear" w:color="auto" w:fill="FFFFFF"/>
+        <w:spacing w:after="0" w:line="240" w:lineRule="auto"/>
+        <w:jc w:val="center"/>
+        <w:rPr>
+          <w:rFonts w:ascii="Arial" w:hAnsi="Arial" w:cs="Arial"/>
+          <w:b/>
+          <w:sz w:val="20"/>
+          <w:szCs w:val="20"/>
+          <w:lang w:val="en-US"/>
+        </w:rPr>
+      </w:pPr>
+      <w:r>
+        <w:rPr>
+          <w:rFonts w:ascii="Arial" w:hAnsi="Arial" w:cs="Arial"/>
+          <w:b/>
+          <w:sz w:val="20"/>
+          <w:szCs w:val="20"/>
+          <w:lang w:val="en-US"/>
+        </w:rPr>
+        <w:t>Fuente:</w:t>
+      </w:r>
+      <w:r>
+        <w:rPr>
+          <w:rFonts w:ascii="Arial" w:hAnsi="Arial" w:cs="Arial"/>
+          <w:b/>
+          <w:sz w:val="20"/>
+          <w:szCs w:val="20"/>
+          <w:lang w:val="en-US"/>
+        </w:rPr>
+        <w:t xml:space="preserve"> </w:t>
+      </w:r>
+      <w:proofErr w:type="spellStart"/>
+      <w:r>
+        <w:rPr>
+          <w:rFonts w:ascii="Arial" w:hAnsi="Arial" w:cs="Arial"/>
+          <w:sz w:val="20"/>
+          <w:szCs w:val="20"/>
+          <w:lang w:val="en-US"/>
+        </w:rPr>
+        <w:t>Adaptación</w:t>
+      </w:r>
+      <w:proofErr w:type="spellEnd"/>
+      <w:r>
+        <w:rPr>
+          <w:rFonts w:ascii="Arial" w:hAnsi="Arial" w:cs="Arial"/>
+          <w:sz w:val="20"/>
+          <w:szCs w:val="20"/>
+          <w:lang w:val="en-US"/>
+        </w:rPr>
+        <w:t xml:space="preserve"> de</w:t>
+      </w:r>
+      <w:r>
+        <w:rPr>
+          <w:rFonts w:ascii="Arial" w:hAnsi="Arial" w:cs="Arial"/>
+          <w:sz w:val="20"/>
+          <w:szCs w:val="20"/>
+          <w:lang w:val="en-US"/>
+        </w:rPr>
+        <w:t xml:space="preserve"> </w:t>
+      </w:r>
+      <w:r>
+        <w:rPr>
+          <w:rFonts w:ascii="Arial" w:hAnsi="Arial" w:cs="Arial"/>
+          <w:noProof/>
+          <w:sz w:val="20"/>
+          <w:szCs w:val="20"/>
+          <w:lang w:val="en-US"/>
+        </w:rPr>
+        <w:t>Business Intelli</w:t>
+      </w:r>
+      <w:r>
+        <w:rPr>
+          <w:rFonts w:ascii="Arial" w:hAnsi="Arial" w:cs="Arial"/>
+          <w:noProof/>
+          <w:sz w:val="20"/>
+          <w:szCs w:val="20"/>
+          <w:lang w:val="en-US"/>
+        </w:rPr>
+        <w:t>gence Outsourcing BIO SAC, 201</w:t>
+      </w:r>
+      <w:r>
+        <w:rPr>
+          <w:rFonts w:ascii="Arial" w:hAnsi="Arial" w:cs="Arial"/>
+          <w:noProof/>
+          <w:sz w:val="20"/>
+          <w:szCs w:val="20"/>
+          <w:lang w:val="en-US"/>
+        </w:rPr>
+        <w:t>8</w:t>
+      </w:r>
+    </w:p>
+    <w:p/>
     <w:sectPr>
-      <w:pgSz w:w="12240" w:h="15840"/>
-      <w:pgMar w:top="1417" w:right="1701" w:bottom="1417" w:left="1701" w:header="708" w:footer="708" w:gutter="0"/>
+      <w:footerReference w:type="default" r:id="rId9"/>
+      <w:pgSz w:w="23814" w:h="16840" w:orient="landscape"/>
+      <w:pgMar w:top="993" w:right="1417" w:bottom="1701" w:left="1418" w:header="709" w:footer="709" w:gutter="0"/>
+      <w:pgNumType w:start="61"/>
       <w:cols w:space="708"/>
       <w:docGrid w:linePitch="360"/>
     </w:sectPr>
   </w:body>
 </w:document>
+</file>
+
+<file path=word/endnotes.xml><?xml version="1.0" encoding="utf-8"?>
+<w:endnotes xmlns:wpc="http://schemas.microsoft.com/office/word/2010/wordprocessingCanvas" xmlns:cx="http://schemas.microsoft.com/office/drawing/2014/chartex" xmlns:cx1="http://schemas.microsoft.com/office/drawing/2015/9/8/chartex" xmlns:cx2="http://schemas.microsoft.com/office/drawing/2015/10/21/chartex" xmlns:cx3="http://schemas.microsoft.com/office/drawing/2016/5/9/chartex" xmlns:cx4="http://schemas.microsoft.com/office/drawing/2016/5/10/chartex" xmlns:cx5="http://schemas.microsoft.com/office/drawing/2016/5/11/chartex" xmlns:cx6="http://schemas.microsoft.com/office/drawing/2016/5/12/chartex" xmlns:cx7="http://schemas.microsoft.com/office/drawing/2016/5/13/chartex" xmlns:cx8="http://schemas.microsoft.com/office/drawing/2016/5/14/chartex" xmlns:mc="http://schemas.openxmlformats.org/markup-compatibility/2006" xmlns:aink="http://schemas.microsoft.com/office/drawing/2016/ink" xmlns:am3d="http://schemas.microsoft.com/office/drawing/2017/model3d" xmlns:o="urn:schemas-microsoft-com:office:office" xmlns:r="http://schemas.openxmlformats.org/officeDocument/2006/relationships" xmlns:m="http://schemas.openxmlformats.org/officeDocument/2006/math" xmlns:v="urn:schemas-microsoft-com:vml" xmlns:wp14="http://schemas.microsoft.com/office/word/2010/wordprocessingDrawing" xmlns:wp="http://schemas.openxmlformats.org/drawingml/2006/wordprocessingDrawing" xmlns:w10="urn:schemas-microsoft-com:office:word" xmlns:w="http://schemas.openxmlformats.org/wordprocessingml/2006/main" xmlns:w14="http://schemas.microsoft.com/office/word/2010/wordml" xmlns:w15="http://schemas.microsoft.com/office/word/2012/wordml" xmlns:w16cid="http://schemas.microsoft.com/office/word/2016/wordml/cid" xmlns:w16se="http://schemas.microsoft.com/office/word/2015/wordml/symex" xmlns:wpg="http://schemas.microsoft.com/office/word/2010/wordprocessingGroup" xmlns:wpi="http://schemas.microsoft.com/office/word/2010/wordprocessingInk" xmlns:wne="http://schemas.microsoft.com/office/word/2006/wordml" xmlns:wps="http://schemas.microsoft.com/office/word/2010/wordprocessingShape" mc:Ignorable="w14 w15 w16se w16cid wp14">
+  <w:endnote w:type="separator" w:id="-1">
+    <w:p>
+      <w:pPr>
+        <w:spacing w:after="0" w:line="240" w:lineRule="auto"/>
+      </w:pPr>
+      <w:r>
+        <w:separator/>
+      </w:r>
+    </w:p>
+  </w:endnote>
+  <w:endnote w:type="continuationSeparator" w:id="0">
+    <w:p>
+      <w:pPr>
+        <w:spacing w:after="0" w:line="240" w:lineRule="auto"/>
+      </w:pPr>
+      <w:r>
+        <w:continuationSeparator/>
+      </w:r>
+    </w:p>
+  </w:endnote>
+</w:endnotes>
+</file>
+
+<file path=word/footer1.xml><?xml version="1.0" encoding="utf-8"?>
+<w:ftr xmlns:wpc="http://schemas.microsoft.com/office/word/2010/wordprocessingCanvas" xmlns:cx="http://schemas.microsoft.com/office/drawing/2014/chartex" xmlns:cx1="http://schemas.microsoft.com/office/drawing/2015/9/8/chartex" xmlns:cx2="http://schemas.microsoft.com/office/drawing/2015/10/21/chartex" xmlns:cx3="http://schemas.microsoft.com/office/drawing/2016/5/9/chartex" xmlns:cx4="http://schemas.microsoft.com/office/drawing/2016/5/10/chartex" xmlns:cx5="http://schemas.microsoft.com/office/drawing/2016/5/11/chartex" xmlns:cx6="http://schemas.microsoft.com/office/drawing/2016/5/12/chartex" xmlns:cx7="http://schemas.microsoft.com/office/drawing/2016/5/13/chartex" xmlns:cx8="http://schemas.microsoft.com/office/drawing/2016/5/14/chartex" xmlns:mc="http://schemas.openxmlformats.org/markup-compatibility/2006" xmlns:aink="http://schemas.microsoft.com/office/drawing/2016/ink" xmlns:am3d="http://schemas.microsoft.com/office/drawing/2017/model3d" xmlns:o="urn:schemas-microsoft-com:office:office" xmlns:r="http://schemas.openxmlformats.org/officeDocument/2006/relationships" xmlns:m="http://schemas.openxmlformats.org/officeDocument/2006/math" xmlns:v="urn:schemas-microsoft-com:vml" xmlns:wp14="http://schemas.microsoft.com/office/word/2010/wordprocessingDrawing" xmlns:wp="http://schemas.openxmlformats.org/drawingml/2006/wordprocessingDrawing" xmlns:w10="urn:schemas-microsoft-com:office:word" xmlns:w="http://schemas.openxmlformats.org/wordprocessingml/2006/main" xmlns:w14="http://schemas.microsoft.com/office/word/2010/wordml" xmlns:w15="http://schemas.microsoft.com/office/word/2012/wordml" xmlns:w16cid="http://schemas.microsoft.com/office/word/2016/wordml/cid" xmlns:w16se="http://schemas.microsoft.com/office/word/2015/wordml/symex" xmlns:wpg="http://schemas.microsoft.com/office/word/2010/wordprocessingGroup" xmlns:wpi="http://schemas.microsoft.com/office/word/2010/wordprocessingInk" xmlns:wne="http://schemas.microsoft.com/office/word/2006/wordml" xmlns:wps="http://schemas.microsoft.com/office/word/2010/wordprocessingShape" mc:Ignorable="w14 w15 w16se w16cid wp14">
+  <w:p>
+    <w:pPr>
+      <w:pStyle w:val="Piedepgina"/>
+      <w:jc w:val="center"/>
+    </w:pPr>
+  </w:p>
+  <w:p>
+    <w:pPr>
+      <w:pStyle w:val="Piedepgina"/>
+      <w:jc w:val="center"/>
+    </w:pPr>
+  </w:p>
+</w:ftr>
+</file>
+
+<file path=word/footnotes.xml><?xml version="1.0" encoding="utf-8"?>
+<w:footnotes xmlns:wpc="http://schemas.microsoft.com/office/word/2010/wordprocessingCanvas" xmlns:cx="http://schemas.microsoft.com/office/drawing/2014/chartex" xmlns:cx1="http://schemas.microsoft.com/office/drawing/2015/9/8/chartex" xmlns:cx2="http://schemas.microsoft.com/office/drawing/2015/10/21/chartex" xmlns:cx3="http://schemas.microsoft.com/office/drawing/2016/5/9/chartex" xmlns:cx4="http://schemas.microsoft.com/office/drawing/2016/5/10/chartex" xmlns:cx5="http://schemas.microsoft.com/office/drawing/2016/5/11/chartex" xmlns:cx6="http://schemas.microsoft.com/office/drawing/2016/5/12/chartex" xmlns:cx7="http://schemas.microsoft.com/office/drawing/2016/5/13/chartex" xmlns:cx8="http://schemas.microsoft.com/office/drawing/2016/5/14/chartex" xmlns:mc="http://schemas.openxmlformats.org/markup-compatibility/2006" xmlns:aink="http://schemas.microsoft.com/office/drawing/2016/ink" xmlns:am3d="http://schemas.microsoft.com/office/drawing/2017/model3d" xmlns:o="urn:schemas-microsoft-com:office:office" xmlns:r="http://schemas.openxmlformats.org/officeDocument/2006/relationships" xmlns:m="http://schemas.openxmlformats.org/officeDocument/2006/math" xmlns:v="urn:schemas-microsoft-com:vml" xmlns:wp14="http://schemas.microsoft.com/office/word/2010/wordprocessingDrawing" xmlns:wp="http://schemas.openxmlformats.org/drawingml/2006/wordprocessingDrawing" xmlns:w10="urn:schemas-microsoft-com:office:word" xmlns:w="http://schemas.openxmlformats.org/wordprocessingml/2006/main" xmlns:w14="http://schemas.microsoft.com/office/word/2010/wordml" xmlns:w15="http://schemas.microsoft.com/office/word/2012/wordml" xmlns:w16cid="http://schemas.microsoft.com/office/word/2016/wordml/cid" xmlns:w16se="http://schemas.microsoft.com/office/word/2015/wordml/symex" xmlns:wpg="http://schemas.microsoft.com/office/word/2010/wordprocessingGroup" xmlns:wpi="http://schemas.microsoft.com/office/word/2010/wordprocessingInk" xmlns:wne="http://schemas.microsoft.com/office/word/2006/wordml" xmlns:wps="http://schemas.microsoft.com/office/word/2010/wordprocessingShape" mc:Ignorable="w14 w15 w16se w16cid wp14">
+  <w:footnote w:type="separator" w:id="-1">
+    <w:p>
+      <w:pPr>
+        <w:spacing w:after="0" w:line="240" w:lineRule="auto"/>
+      </w:pPr>
+      <w:r>
+        <w:separator/>
+      </w:r>
+    </w:p>
+  </w:footnote>
+  <w:footnote w:type="continuationSeparator" w:id="0">
+    <w:p>
+      <w:pPr>
+        <w:spacing w:after="0" w:line="240" w:lineRule="auto"/>
+      </w:pPr>
+      <w:r>
+        <w:continuationSeparator/>
+      </w:r>
+    </w:p>
+  </w:footnote>
+</w:footnotes>
+</file>
+
+<file path=word/numbering.xml><?xml version="1.0" encoding="utf-8"?>
+<w:numbering xmlns:wpc="http://schemas.microsoft.com/office/word/2010/wordprocessingCanvas" xmlns:cx="http://schemas.microsoft.com/office/drawing/2014/chartex" xmlns:cx1="http://schemas.microsoft.com/office/drawing/2015/9/8/chartex" xmlns:cx2="http://schemas.microsoft.com/office/drawing/2015/10/21/chartex" xmlns:cx3="http://schemas.microsoft.com/office/drawing/2016/5/9/chartex" xmlns:cx4="http://schemas.microsoft.com/office/drawing/2016/5/10/chartex" xmlns:cx5="http://schemas.microsoft.com/office/drawing/2016/5/11/chartex" xmlns:cx6="http://schemas.microsoft.com/office/drawing/2016/5/12/chartex" xmlns:cx7="http://schemas.microsoft.com/office/drawing/2016/5/13/chartex" xmlns:cx8="http://schemas.microsoft.com/office/drawing/2016/5/14/chartex" xmlns:mc="http://schemas.openxmlformats.org/markup-compatibility/2006" xmlns:aink="http://schemas.microsoft.com/office/drawing/2016/ink" xmlns:am3d="http://schemas.microsoft.com/office/drawing/2017/model3d" xmlns:o="urn:schemas-microsoft-com:office:office" xmlns:r="http://schemas.openxmlformats.org/officeDocument/2006/relationships" xmlns:m="http://schemas.openxmlformats.org/officeDocument/2006/math" xmlns:v="urn:schemas-microsoft-com:vml" xmlns:wp14="http://schemas.microsoft.com/office/word/2010/wordprocessingDrawing" xmlns:wp="http://schemas.openxmlformats.org/drawingml/2006/wordprocessingDrawing" xmlns:w10="urn:schemas-microsoft-com:office:word" xmlns:w="http://schemas.openxmlformats.org/wordprocessingml/2006/main" xmlns:w14="http://schemas.microsoft.com/office/word/2010/wordml" xmlns:w15="http://schemas.microsoft.com/office/word/2012/wordml" xmlns:w16cid="http://schemas.microsoft.com/office/word/2016/wordml/cid" xmlns:w16se="http://schemas.microsoft.com/office/word/2015/wordml/symex" xmlns:wpg="http://schemas.microsoft.com/office/word/2010/wordprocessingGroup" xmlns:wpi="http://schemas.microsoft.com/office/word/2010/wordprocessingInk" xmlns:wne="http://schemas.microsoft.com/office/word/2006/wordml" xmlns:wps="http://schemas.microsoft.com/office/word/2010/wordprocessingShape" mc:Ignorable="w14 w15 w16se w16cid wp14">
+  <w:abstractNum w:abstractNumId="0" w15:restartNumberingAfterBreak="0">
+    <w:nsid w:val="11953EA3"/>
+    <w:multiLevelType w:val="hybridMultilevel"/>
+    <w:tmpl w:val="D688C420"/>
+    <w:lvl w:ilvl="0" w:tplc="14B26A34">
+      <w:start w:val="2"/>
+      <w:numFmt w:val="decimal"/>
+      <w:lvlText w:val="3.3.%1."/>
+      <w:lvlJc w:val="left"/>
+      <w:pPr>
+        <w:ind w:left="720" w:hanging="360"/>
+      </w:pPr>
+      <w:rPr>
+        <w:rFonts w:hint="default"/>
+      </w:rPr>
+    </w:lvl>
+    <w:lvl w:ilvl="1" w:tplc="280A0019" w:tentative="1">
+      <w:start w:val="1"/>
+      <w:numFmt w:val="lowerLetter"/>
+      <w:lvlText w:val="%2."/>
+      <w:lvlJc w:val="left"/>
+      <w:pPr>
+        <w:ind w:left="1440" w:hanging="360"/>
+      </w:pPr>
+    </w:lvl>
+    <w:lvl w:ilvl="2" w:tplc="280A001B" w:tentative="1">
+      <w:start w:val="1"/>
+      <w:numFmt w:val="lowerRoman"/>
+      <w:lvlText w:val="%3."/>
+      <w:lvlJc w:val="right"/>
+      <w:pPr>
+        <w:ind w:left="2160" w:hanging="180"/>
+      </w:pPr>
+    </w:lvl>
+    <w:lvl w:ilvl="3" w:tplc="280A000F" w:tentative="1">
+      <w:start w:val="1"/>
+      <w:numFmt w:val="decimal"/>
+      <w:lvlText w:val="%4."/>
+      <w:lvlJc w:val="left"/>
+      <w:pPr>
+        <w:ind w:left="2880" w:hanging="360"/>
+      </w:pPr>
+    </w:lvl>
+    <w:lvl w:ilvl="4" w:tplc="280A0019" w:tentative="1">
+      <w:start w:val="1"/>
+      <w:numFmt w:val="lowerLetter"/>
+      <w:lvlText w:val="%5."/>
+      <w:lvlJc w:val="left"/>
+      <w:pPr>
+        <w:ind w:left="3600" w:hanging="360"/>
+      </w:pPr>
+    </w:lvl>
+    <w:lvl w:ilvl="5" w:tplc="280A001B" w:tentative="1">
+      <w:start w:val="1"/>
+      <w:numFmt w:val="lowerRoman"/>
+      <w:lvlText w:val="%6."/>
+      <w:lvlJc w:val="right"/>
+      <w:pPr>
+        <w:ind w:left="4320" w:hanging="180"/>
+      </w:pPr>
+    </w:lvl>
+    <w:lvl w:ilvl="6" w:tplc="280A000F" w:tentative="1">
+      <w:start w:val="1"/>
+      <w:numFmt w:val="decimal"/>
+      <w:lvlText w:val="%7."/>
+      <w:lvlJc w:val="left"/>
+      <w:pPr>
+        <w:ind w:left="5040" w:hanging="360"/>
+      </w:pPr>
+    </w:lvl>
+    <w:lvl w:ilvl="7" w:tplc="280A0019" w:tentative="1">
+      <w:start w:val="1"/>
+      <w:numFmt w:val="lowerLetter"/>
+      <w:lvlText w:val="%8."/>
+      <w:lvlJc w:val="left"/>
+      <w:pPr>
+        <w:ind w:left="5760" w:hanging="360"/>
+      </w:pPr>
+    </w:lvl>
+    <w:lvl w:ilvl="8" w:tplc="280A001B" w:tentative="1">
+      <w:start w:val="1"/>
+      <w:numFmt w:val="lowerRoman"/>
+      <w:lvlText w:val="%9."/>
+      <w:lvlJc w:val="right"/>
+      <w:pPr>
+        <w:ind w:left="6480" w:hanging="180"/>
+      </w:pPr>
+    </w:lvl>
+  </w:abstractNum>
+  <w:abstractNum w:abstractNumId="1" w15:restartNumberingAfterBreak="0">
+    <w:nsid w:val="52D1603A"/>
+    <w:multiLevelType w:val="hybridMultilevel"/>
+    <w:tmpl w:val="A09C27E0"/>
+    <w:lvl w:ilvl="0" w:tplc="9454FEEE">
+      <w:start w:val="1"/>
+      <w:numFmt w:val="decimal"/>
+      <w:lvlText w:val="3.3.%1."/>
+      <w:lvlJc w:val="left"/>
+      <w:pPr>
+        <w:ind w:left="1788" w:hanging="360"/>
+      </w:pPr>
+      <w:rPr>
+        <w:rFonts w:hint="default"/>
+      </w:rPr>
+    </w:lvl>
+    <w:lvl w:ilvl="1" w:tplc="280A0019" w:tentative="1">
+      <w:start w:val="1"/>
+      <w:numFmt w:val="lowerLetter"/>
+      <w:lvlText w:val="%2."/>
+      <w:lvlJc w:val="left"/>
+      <w:pPr>
+        <w:ind w:left="1440" w:hanging="360"/>
+      </w:pPr>
+    </w:lvl>
+    <w:lvl w:ilvl="2" w:tplc="280A001B">
+      <w:start w:val="1"/>
+      <w:numFmt w:val="lowerRoman"/>
+      <w:lvlText w:val="%3."/>
+      <w:lvlJc w:val="right"/>
+      <w:pPr>
+        <w:ind w:left="2160" w:hanging="180"/>
+      </w:pPr>
+    </w:lvl>
+    <w:lvl w:ilvl="3" w:tplc="280A000F" w:tentative="1">
+      <w:start w:val="1"/>
+      <w:numFmt w:val="decimal"/>
+      <w:lvlText w:val="%4."/>
+      <w:lvlJc w:val="left"/>
+      <w:pPr>
+        <w:ind w:left="2880" w:hanging="360"/>
+      </w:pPr>
+    </w:lvl>
+    <w:lvl w:ilvl="4" w:tplc="280A0019" w:tentative="1">
+      <w:start w:val="1"/>
+      <w:numFmt w:val="lowerLetter"/>
+      <w:lvlText w:val="%5."/>
+      <w:lvlJc w:val="left"/>
+      <w:pPr>
+        <w:ind w:left="3600" w:hanging="360"/>
+      </w:pPr>
+    </w:lvl>
+    <w:lvl w:ilvl="5" w:tplc="280A001B" w:tentative="1">
+      <w:start w:val="1"/>
+      <w:numFmt w:val="lowerRoman"/>
+      <w:lvlText w:val="%6."/>
+      <w:lvlJc w:val="right"/>
+      <w:pPr>
+        <w:ind w:left="4320" w:hanging="180"/>
+      </w:pPr>
+    </w:lvl>
+    <w:lvl w:ilvl="6" w:tplc="280A000F" w:tentative="1">
+      <w:start w:val="1"/>
+      <w:numFmt w:val="decimal"/>
+      <w:lvlText w:val="%7."/>
+      <w:lvlJc w:val="left"/>
+      <w:pPr>
+        <w:ind w:left="5040" w:hanging="360"/>
+      </w:pPr>
+    </w:lvl>
+    <w:lvl w:ilvl="7" w:tplc="280A0019" w:tentative="1">
+      <w:start w:val="1"/>
+      <w:numFmt w:val="lowerLetter"/>
+      <w:lvlText w:val="%8."/>
+      <w:lvlJc w:val="left"/>
+      <w:pPr>
+        <w:ind w:left="5760" w:hanging="360"/>
+      </w:pPr>
+    </w:lvl>
+    <w:lvl w:ilvl="8" w:tplc="280A001B" w:tentative="1">
+      <w:start w:val="1"/>
+      <w:numFmt w:val="lowerRoman"/>
+      <w:lvlText w:val="%9."/>
+      <w:lvlJc w:val="right"/>
+      <w:pPr>
+        <w:ind w:left="6480" w:hanging="180"/>
+      </w:pPr>
+    </w:lvl>
+  </w:abstractNum>
+  <w:abstractNum w:abstractNumId="2" w15:restartNumberingAfterBreak="0">
+    <w:nsid w:val="6538523B"/>
+    <w:multiLevelType w:val="hybridMultilevel"/>
+    <w:tmpl w:val="87CE58E2"/>
+    <w:lvl w:ilvl="0" w:tplc="D7ECFC10">
+      <w:start w:val="1"/>
+      <w:numFmt w:val="decimal"/>
+      <w:pStyle w:val="Ttulo3"/>
+      <w:lvlText w:val="1.1.%1"/>
+      <w:lvlJc w:val="left"/>
+      <w:pPr>
+        <w:ind w:left="1428" w:hanging="360"/>
+      </w:pPr>
+      <w:rPr>
+        <w:rFonts w:hint="default"/>
+      </w:rPr>
+    </w:lvl>
+    <w:lvl w:ilvl="1" w:tplc="280A0019" w:tentative="1">
+      <w:start w:val="1"/>
+      <w:numFmt w:val="lowerLetter"/>
+      <w:lvlText w:val="%2."/>
+      <w:lvlJc w:val="left"/>
+      <w:pPr>
+        <w:ind w:left="2148" w:hanging="360"/>
+      </w:pPr>
+    </w:lvl>
+    <w:lvl w:ilvl="2" w:tplc="280A001B" w:tentative="1">
+      <w:start w:val="1"/>
+      <w:numFmt w:val="lowerRoman"/>
+      <w:lvlText w:val="%3."/>
+      <w:lvlJc w:val="right"/>
+      <w:pPr>
+        <w:ind w:left="2868" w:hanging="180"/>
+      </w:pPr>
+    </w:lvl>
+    <w:lvl w:ilvl="3" w:tplc="280A000F" w:tentative="1">
+      <w:start w:val="1"/>
+      <w:numFmt w:val="decimal"/>
+      <w:lvlText w:val="%4."/>
+      <w:lvlJc w:val="left"/>
+      <w:pPr>
+        <w:ind w:left="3588" w:hanging="360"/>
+      </w:pPr>
+    </w:lvl>
+    <w:lvl w:ilvl="4" w:tplc="280A0019" w:tentative="1">
+      <w:start w:val="1"/>
+      <w:numFmt w:val="lowerLetter"/>
+      <w:lvlText w:val="%5."/>
+      <w:lvlJc w:val="left"/>
+      <w:pPr>
+        <w:ind w:left="4308" w:hanging="360"/>
+      </w:pPr>
+    </w:lvl>
+    <w:lvl w:ilvl="5" w:tplc="280A001B" w:tentative="1">
+      <w:start w:val="1"/>
+      <w:numFmt w:val="lowerRoman"/>
+      <w:lvlText w:val="%6."/>
+      <w:lvlJc w:val="right"/>
+      <w:pPr>
+        <w:ind w:left="5028" w:hanging="180"/>
+      </w:pPr>
+    </w:lvl>
+    <w:lvl w:ilvl="6" w:tplc="280A000F" w:tentative="1">
+      <w:start w:val="1"/>
+      <w:numFmt w:val="decimal"/>
+      <w:lvlText w:val="%7."/>
+      <w:lvlJc w:val="left"/>
+      <w:pPr>
+        <w:ind w:left="5748" w:hanging="360"/>
+      </w:pPr>
+    </w:lvl>
+    <w:lvl w:ilvl="7" w:tplc="280A0019" w:tentative="1">
+      <w:start w:val="1"/>
+      <w:numFmt w:val="lowerLetter"/>
+      <w:lvlText w:val="%8."/>
+      <w:lvlJc w:val="left"/>
+      <w:pPr>
+        <w:ind w:left="6468" w:hanging="360"/>
+      </w:pPr>
+    </w:lvl>
+    <w:lvl w:ilvl="8" w:tplc="280A001B" w:tentative="1">
+      <w:start w:val="1"/>
+      <w:numFmt w:val="lowerRoman"/>
+      <w:lvlText w:val="%9."/>
+      <w:lvlJc w:val="right"/>
+      <w:pPr>
+        <w:ind w:left="7188" w:hanging="180"/>
+      </w:pPr>
+    </w:lvl>
+  </w:abstractNum>
+  <w:abstractNum w:abstractNumId="3" w15:restartNumberingAfterBreak="0">
+    <w:nsid w:val="6CF95B42"/>
+    <w:multiLevelType w:val="hybridMultilevel"/>
+    <w:tmpl w:val="181A0144"/>
+    <w:lvl w:ilvl="0" w:tplc="CEB2349E">
+      <w:start w:val="2"/>
+      <w:numFmt w:val="decimal"/>
+      <w:lvlText w:val="c.%1."/>
+      <w:lvlJc w:val="left"/>
+      <w:pPr>
+        <w:ind w:left="720" w:hanging="360"/>
+      </w:pPr>
+      <w:rPr>
+        <w:rFonts w:hint="default"/>
+      </w:rPr>
+    </w:lvl>
+    <w:lvl w:ilvl="1" w:tplc="280A0019" w:tentative="1">
+      <w:start w:val="1"/>
+      <w:numFmt w:val="lowerLetter"/>
+      <w:lvlText w:val="%2."/>
+      <w:lvlJc w:val="left"/>
+      <w:pPr>
+        <w:ind w:left="1440" w:hanging="360"/>
+      </w:pPr>
+    </w:lvl>
+    <w:lvl w:ilvl="2" w:tplc="280A001B" w:tentative="1">
+      <w:start w:val="1"/>
+      <w:numFmt w:val="lowerRoman"/>
+      <w:lvlText w:val="%3."/>
+      <w:lvlJc w:val="right"/>
+      <w:pPr>
+        <w:ind w:left="2160" w:hanging="180"/>
+      </w:pPr>
+    </w:lvl>
+    <w:lvl w:ilvl="3" w:tplc="280A000F" w:tentative="1">
+      <w:start w:val="1"/>
+      <w:numFmt w:val="decimal"/>
+      <w:lvlText w:val="%4."/>
+      <w:lvlJc w:val="left"/>
+      <w:pPr>
+        <w:ind w:left="2880" w:hanging="360"/>
+      </w:pPr>
+    </w:lvl>
+    <w:lvl w:ilvl="4" w:tplc="280A0019" w:tentative="1">
+      <w:start w:val="1"/>
+      <w:numFmt w:val="lowerLetter"/>
+      <w:lvlText w:val="%5."/>
+      <w:lvlJc w:val="left"/>
+      <w:pPr>
+        <w:ind w:left="3600" w:hanging="360"/>
+      </w:pPr>
+    </w:lvl>
+    <w:lvl w:ilvl="5" w:tplc="280A001B" w:tentative="1">
+      <w:start w:val="1"/>
+      <w:numFmt w:val="lowerRoman"/>
+      <w:lvlText w:val="%6."/>
+      <w:lvlJc w:val="right"/>
+      <w:pPr>
+        <w:ind w:left="4320" w:hanging="180"/>
+      </w:pPr>
+    </w:lvl>
+    <w:lvl w:ilvl="6" w:tplc="280A000F" w:tentative="1">
+      <w:start w:val="1"/>
+      <w:numFmt w:val="decimal"/>
+      <w:lvlText w:val="%7."/>
+      <w:lvlJc w:val="left"/>
+      <w:pPr>
+        <w:ind w:left="5040" w:hanging="360"/>
+      </w:pPr>
+    </w:lvl>
+    <w:lvl w:ilvl="7" w:tplc="280A0019" w:tentative="1">
+      <w:start w:val="1"/>
+      <w:numFmt w:val="lowerLetter"/>
+      <w:lvlText w:val="%8."/>
+      <w:lvlJc w:val="left"/>
+      <w:pPr>
+        <w:ind w:left="5760" w:hanging="360"/>
+      </w:pPr>
+    </w:lvl>
+    <w:lvl w:ilvl="8" w:tplc="280A001B" w:tentative="1">
+      <w:start w:val="1"/>
+      <w:numFmt w:val="lowerRoman"/>
+      <w:lvlText w:val="%9."/>
+      <w:lvlJc w:val="right"/>
+      <w:pPr>
+        <w:ind w:left="6480" w:hanging="180"/>
+      </w:pPr>
+    </w:lvl>
+  </w:abstractNum>
+  <w:num w:numId="1">
+    <w:abstractNumId w:val="2"/>
+  </w:num>
+  <w:num w:numId="2">
+    <w:abstractNumId w:val="3"/>
+  </w:num>
+  <w:num w:numId="3">
+    <w:abstractNumId w:val="1"/>
+  </w:num>
+  <w:num w:numId="4">
+    <w:abstractNumId w:val="0"/>
+  </w:num>
+</w:numbering>
 </file>
 
 <file path=word/styles.xml><?xml version="1.0" encoding="utf-8"?>
@@ -24,12 +680,12 @@
         <w:rFonts w:asciiTheme="minorHAnsi" w:eastAsiaTheme="minorHAnsi" w:hAnsiTheme="minorHAnsi" w:cstheme="minorBidi"/>
         <w:sz w:val="22"/>
         <w:szCs w:val="22"/>
-        <w:lang w:val="en-US" w:eastAsia="en-US" w:bidi="ar-SA"/>
+        <w:lang w:val="es-PE" w:eastAsia="en-US" w:bidi="ar-SA"/>
       </w:rPr>
     </w:rPrDefault>
     <w:pPrDefault>
       <w:pPr>
-        <w:spacing w:after="160" w:line="259" w:lineRule="auto"/>
+        <w:spacing w:after="200" w:line="276" w:lineRule="auto"/>
       </w:pPr>
     </w:pPrDefault>
   </w:docDefaults>
@@ -37,7 +693,7 @@
     <w:lsdException w:name="Normal" w:uiPriority="0" w:qFormat="1"/>
     <w:lsdException w:name="heading 1" w:uiPriority="9" w:qFormat="1"/>
     <w:lsdException w:name="heading 2" w:semiHidden="1" w:uiPriority="9" w:unhideWhenUsed="1" w:qFormat="1"/>
-    <w:lsdException w:name="heading 3" w:semiHidden="1" w:uiPriority="9" w:unhideWhenUsed="1" w:qFormat="1"/>
+    <w:lsdException w:name="heading 3" w:semiHidden="1" w:uiPriority="0" w:unhideWhenUsed="1" w:qFormat="1"/>
     <w:lsdException w:name="heading 4" w:semiHidden="1" w:uiPriority="9" w:unhideWhenUsed="1" w:qFormat="1"/>
     <w:lsdException w:name="heading 5" w:semiHidden="1" w:uiPriority="9" w:unhideWhenUsed="1" w:qFormat="1"/>
     <w:lsdException w:name="heading 6" w:semiHidden="1" w:uiPriority="9" w:unhideWhenUsed="1" w:qFormat="1"/>
@@ -68,7 +724,7 @@
     <w:lsdException w:name="header" w:semiHidden="1" w:unhideWhenUsed="1"/>
     <w:lsdException w:name="footer" w:semiHidden="1" w:unhideWhenUsed="1"/>
     <w:lsdException w:name="index heading" w:semiHidden="1" w:unhideWhenUsed="1"/>
-    <w:lsdException w:name="caption" w:semiHidden="1" w:uiPriority="35" w:unhideWhenUsed="1" w:qFormat="1"/>
+    <w:lsdException w:name="caption" w:semiHidden="1" w:uiPriority="0" w:unhideWhenUsed="1" w:qFormat="1"/>
     <w:lsdException w:name="table of figures" w:semiHidden="1" w:unhideWhenUsed="1"/>
     <w:lsdException w:name="envelope address" w:semiHidden="1" w:unhideWhenUsed="1"/>
     <w:lsdException w:name="envelope return" w:semiHidden="1" w:unhideWhenUsed="1"/>
@@ -139,7 +795,6 @@
     <w:lsdException w:name="HTML Sample" w:semiHidden="1" w:unhideWhenUsed="1"/>
     <w:lsdException w:name="HTML Typewriter" w:semiHidden="1" w:unhideWhenUsed="1"/>
     <w:lsdException w:name="HTML Variable" w:semiHidden="1" w:unhideWhenUsed="1"/>
-    <w:lsdException w:name="Normal Table" w:semiHidden="1" w:unhideWhenUsed="1"/>
     <w:lsdException w:name="annotation subject" w:semiHidden="1" w:unhideWhenUsed="1"/>
     <w:lsdException w:name="No List" w:semiHidden="1" w:unhideWhenUsed="1"/>
     <w:lsdException w:name="Outline List 1" w:semiHidden="1" w:unhideWhenUsed="1"/>
@@ -185,11 +840,9 @@
     <w:lsdException w:name="Table Subtle 1" w:semiHidden="1" w:unhideWhenUsed="1"/>
     <w:lsdException w:name="Table Subtle 2" w:semiHidden="1" w:unhideWhenUsed="1"/>
     <w:lsdException w:name="Table Web 1" w:semiHidden="1" w:unhideWhenUsed="1"/>
-    <w:lsdException w:name="Table Web 2" w:semiHidden="1" w:unhideWhenUsed="1"/>
     <w:lsdException w:name="Table Web 3" w:semiHidden="1" w:unhideWhenUsed="1"/>
     <w:lsdException w:name="Balloon Text" w:semiHidden="1" w:unhideWhenUsed="1"/>
-    <w:lsdException w:name="Table Grid" w:uiPriority="39"/>
-    <w:lsdException w:name="Table Theme" w:semiHidden="1" w:unhideWhenUsed="1"/>
+    <w:lsdException w:name="Table Grid" w:uiPriority="59"/>
     <w:lsdException w:name="Placeholder Text" w:semiHidden="1"/>
     <w:lsdException w:name="No Spacing" w:uiPriority="1" w:qFormat="1"/>
     <w:lsdException w:name="Light Shading" w:uiPriority="60"/>
@@ -413,8 +1066,30 @@
   <w:style w:type="paragraph" w:default="1" w:styleId="Normal">
     <w:name w:val="Normal"/>
     <w:qFormat/>
+  </w:style>
+  <w:style w:type="paragraph" w:styleId="Ttulo3">
+    <w:name w:val="heading 3"/>
+    <w:basedOn w:val="Normal"/>
+    <w:next w:val="Normal"/>
+    <w:link w:val="Ttulo3Car"/>
+    <w:unhideWhenUsed/>
+    <w:qFormat/>
+    <w:rsid w:val="00EA2DA0"/>
+    <w:pPr>
+      <w:keepNext/>
+      <w:keepLines/>
+      <w:numPr>
+        <w:numId w:val="1"/>
+      </w:numPr>
+      <w:spacing w:before="200" w:after="0"/>
+      <w:outlineLvl w:val="2"/>
+    </w:pPr>
     <w:rPr>
-      <w:lang w:val="es-PE"/>
+      <w:rFonts w:ascii="Arial" w:eastAsiaTheme="majorEastAsia" w:hAnsi="Arial" w:cstheme="majorBidi"/>
+      <w:b/>
+      <w:bCs/>
+      <w:sz w:val="24"/>
+      <w:lang w:eastAsia="es-PE"/>
     </w:rPr>
   </w:style>
   <w:style w:type="character" w:default="1" w:styleId="Fuentedeprrafopredeter">
@@ -444,6 +1119,113 @@
     <w:semiHidden/>
     <w:unhideWhenUsed/>
   </w:style>
+  <w:style w:type="paragraph" w:styleId="Textodeglobo">
+    <w:name w:val="Balloon Text"/>
+    <w:basedOn w:val="Normal"/>
+    <w:link w:val="TextodegloboCar"/>
+    <w:uiPriority w:val="99"/>
+    <w:semiHidden/>
+    <w:unhideWhenUsed/>
+    <w:rsid w:val="00DA1699"/>
+    <w:pPr>
+      <w:spacing w:after="0" w:line="240" w:lineRule="auto"/>
+    </w:pPr>
+    <w:rPr>
+      <w:rFonts w:ascii="Tahoma" w:hAnsi="Tahoma" w:cs="Tahoma"/>
+      <w:sz w:val="16"/>
+      <w:szCs w:val="16"/>
+    </w:rPr>
+  </w:style>
+  <w:style w:type="character" w:customStyle="1" w:styleId="TextodegloboCar">
+    <w:name w:val="Texto de globo Car"/>
+    <w:basedOn w:val="Fuentedeprrafopredeter"/>
+    <w:link w:val="Textodeglobo"/>
+    <w:uiPriority w:val="99"/>
+    <w:semiHidden/>
+    <w:rsid w:val="00DA1699"/>
+    <w:rPr>
+      <w:rFonts w:ascii="Tahoma" w:hAnsi="Tahoma" w:cs="Tahoma"/>
+      <w:sz w:val="16"/>
+      <w:szCs w:val="16"/>
+    </w:rPr>
+  </w:style>
+  <w:style w:type="paragraph" w:styleId="Descripcin">
+    <w:name w:val="caption"/>
+    <w:basedOn w:val="Normal"/>
+    <w:next w:val="Normal"/>
+    <w:unhideWhenUsed/>
+    <w:qFormat/>
+    <w:rsid w:val="00DA1699"/>
+    <w:pPr>
+      <w:spacing w:after="0" w:line="240" w:lineRule="auto"/>
+    </w:pPr>
+    <w:rPr>
+      <w:rFonts w:ascii="Times New Roman" w:eastAsia="Times New Roman" w:hAnsi="Times New Roman" w:cs="Times New Roman"/>
+      <w:b/>
+      <w:bCs/>
+      <w:color w:val="4F81BD"/>
+      <w:sz w:val="18"/>
+      <w:szCs w:val="18"/>
+      <w:lang w:eastAsia="es-PE"/>
+    </w:rPr>
+  </w:style>
+  <w:style w:type="paragraph" w:styleId="Encabezado">
+    <w:name w:val="header"/>
+    <w:basedOn w:val="Normal"/>
+    <w:link w:val="EncabezadoCar"/>
+    <w:uiPriority w:val="99"/>
+    <w:unhideWhenUsed/>
+    <w:rsid w:val="00DA1699"/>
+    <w:pPr>
+      <w:tabs>
+        <w:tab w:val="center" w:pos="4419"/>
+        <w:tab w:val="right" w:pos="8838"/>
+      </w:tabs>
+      <w:spacing w:after="0" w:line="240" w:lineRule="auto"/>
+    </w:pPr>
+  </w:style>
+  <w:style w:type="character" w:customStyle="1" w:styleId="EncabezadoCar">
+    <w:name w:val="Encabezado Car"/>
+    <w:basedOn w:val="Fuentedeprrafopredeter"/>
+    <w:link w:val="Encabezado"/>
+    <w:uiPriority w:val="99"/>
+    <w:rsid w:val="00DA1699"/>
+  </w:style>
+  <w:style w:type="paragraph" w:styleId="Piedepgina">
+    <w:name w:val="footer"/>
+    <w:basedOn w:val="Normal"/>
+    <w:link w:val="PiedepginaCar"/>
+    <w:uiPriority w:val="99"/>
+    <w:unhideWhenUsed/>
+    <w:rsid w:val="00DA1699"/>
+    <w:pPr>
+      <w:tabs>
+        <w:tab w:val="center" w:pos="4419"/>
+        <w:tab w:val="right" w:pos="8838"/>
+      </w:tabs>
+      <w:spacing w:after="0" w:line="240" w:lineRule="auto"/>
+    </w:pPr>
+  </w:style>
+  <w:style w:type="character" w:customStyle="1" w:styleId="PiedepginaCar">
+    <w:name w:val="Pie de página Car"/>
+    <w:basedOn w:val="Fuentedeprrafopredeter"/>
+    <w:link w:val="Piedepgina"/>
+    <w:uiPriority w:val="99"/>
+    <w:rsid w:val="00DA1699"/>
+  </w:style>
+  <w:style w:type="character" w:customStyle="1" w:styleId="Ttulo3Car">
+    <w:name w:val="Título 3 Car"/>
+    <w:basedOn w:val="Fuentedeprrafopredeter"/>
+    <w:link w:val="Ttulo3"/>
+    <w:rsid w:val="00EA2DA0"/>
+    <w:rPr>
+      <w:rFonts w:ascii="Arial" w:eastAsiaTheme="majorEastAsia" w:hAnsi="Arial" w:cstheme="majorBidi"/>
+      <w:b/>
+      <w:bCs/>
+      <w:sz w:val="24"/>
+      <w:lang w:eastAsia="es-PE"/>
+    </w:rPr>
+  </w:style>
 </w:styles>
 </file>
 
@@ -458,44 +1240,44 @@
         <a:sysClr val="window" lastClr="FFFFFF"/>
       </a:lt1>
       <a:dk2>
-        <a:srgbClr val="44546A"/>
+        <a:srgbClr val="1F497D"/>
       </a:dk2>
       <a:lt2>
-        <a:srgbClr val="E7E6E6"/>
+        <a:srgbClr val="EEECE1"/>
       </a:lt2>
       <a:accent1>
-        <a:srgbClr val="4472C4"/>
+        <a:srgbClr val="4F81BD"/>
       </a:accent1>
       <a:accent2>
-        <a:srgbClr val="ED7D31"/>
+        <a:srgbClr val="C0504D"/>
       </a:accent2>
       <a:accent3>
-        <a:srgbClr val="A5A5A5"/>
+        <a:srgbClr val="9BBB59"/>
       </a:accent3>
       <a:accent4>
-        <a:srgbClr val="FFC000"/>
+        <a:srgbClr val="8064A2"/>
       </a:accent4>
       <a:accent5>
-        <a:srgbClr val="5B9BD5"/>
+        <a:srgbClr val="4BACC6"/>
       </a:accent5>
       <a:accent6>
-        <a:srgbClr val="70AD47"/>
+        <a:srgbClr val="F79646"/>
       </a:accent6>
       <a:hlink>
-        <a:srgbClr val="0563C1"/>
+        <a:srgbClr val="0000FF"/>
       </a:hlink>
       <a:folHlink>
-        <a:srgbClr val="954F72"/>
+        <a:srgbClr val="800080"/>
       </a:folHlink>
     </a:clrScheme>
     <a:fontScheme name="Office">
       <a:majorFont>
-        <a:latin typeface="Calibri Light" panose="020F0302020204030204"/>
+        <a:latin typeface="Cambria"/>
         <a:ea typeface=""/>
         <a:cs typeface=""/>
-        <a:font script="Jpan" typeface="游ゴシック Light"/>
+        <a:font script="Jpan" typeface="ＭＳ ゴシック"/>
         <a:font script="Hang" typeface="맑은 고딕"/>
-        <a:font script="Hans" typeface="等线 Light"/>
+        <a:font script="Hans" typeface="宋体"/>
         <a:font script="Hant" typeface="新細明體"/>
         <a:font script="Arab" typeface="Times New Roman"/>
         <a:font script="Hebr" typeface="Times New Roman"/>
@@ -525,12 +1307,12 @@
         <a:font script="Geor" typeface="Sylfaen"/>
       </a:majorFont>
       <a:minorFont>
-        <a:latin typeface="Calibri" panose="020F0502020204030204"/>
+        <a:latin typeface="Calibri"/>
         <a:ea typeface=""/>
         <a:cs typeface=""/>
-        <a:font script="Jpan" typeface="游明朝"/>
+        <a:font script="Jpan" typeface="ＭＳ 明朝"/>
         <a:font script="Hang" typeface="맑은 고딕"/>
-        <a:font script="Hans" typeface="等线"/>
+        <a:font script="Hans" typeface="宋体"/>
         <a:font script="Hant" typeface="新細明體"/>
         <a:font script="Arab" typeface="Arial"/>
         <a:font script="Hebr" typeface="Arial"/>
@@ -569,141 +1351,199 @@
           <a:gsLst>
             <a:gs pos="0">
               <a:schemeClr val="phClr">
-                <a:lumMod val="110000"/>
-                <a:satMod val="105000"/>
-                <a:tint val="67000"/>
+                <a:tint val="50000"/>
+                <a:satMod val="300000"/>
               </a:schemeClr>
             </a:gs>
-            <a:gs pos="50000">
+            <a:gs pos="35000">
               <a:schemeClr val="phClr">
-                <a:lumMod val="105000"/>
-                <a:satMod val="103000"/>
-                <a:tint val="73000"/>
+                <a:tint val="37000"/>
+                <a:satMod val="300000"/>
               </a:schemeClr>
             </a:gs>
             <a:gs pos="100000">
               <a:schemeClr val="phClr">
-                <a:lumMod val="105000"/>
-                <a:satMod val="109000"/>
-                <a:tint val="81000"/>
+                <a:tint val="15000"/>
+                <a:satMod val="350000"/>
               </a:schemeClr>
             </a:gs>
           </a:gsLst>
-          <a:lin ang="5400000" scaled="0"/>
+          <a:lin ang="16200000" scaled="1"/>
         </a:gradFill>
         <a:gradFill rotWithShape="1">
           <a:gsLst>
             <a:gs pos="0">
               <a:schemeClr val="phClr">
-                <a:satMod val="103000"/>
-                <a:lumMod val="102000"/>
-                <a:tint val="94000"/>
+                <a:shade val="51000"/>
+                <a:satMod val="130000"/>
               </a:schemeClr>
             </a:gs>
-            <a:gs pos="50000">
+            <a:gs pos="80000">
               <a:schemeClr val="phClr">
-                <a:satMod val="110000"/>
-                <a:lumMod val="100000"/>
-                <a:shade val="100000"/>
+                <a:shade val="93000"/>
+                <a:satMod val="130000"/>
               </a:schemeClr>
             </a:gs>
             <a:gs pos="100000">
               <a:schemeClr val="phClr">
-                <a:lumMod val="99000"/>
-                <a:satMod val="120000"/>
-                <a:shade val="78000"/>
+                <a:shade val="94000"/>
+                <a:satMod val="135000"/>
               </a:schemeClr>
             </a:gs>
           </a:gsLst>
-          <a:lin ang="5400000" scaled="0"/>
+          <a:lin ang="16200000" scaled="0"/>
         </a:gradFill>
       </a:fillStyleLst>
       <a:lnStyleLst>
-        <a:ln w="6350" cap="flat" cmpd="sng" algn="ctr">
+        <a:ln w="9525" cap="flat" cmpd="sng" algn="ctr">
+          <a:solidFill>
+            <a:schemeClr val="phClr">
+              <a:shade val="95000"/>
+              <a:satMod val="105000"/>
+            </a:schemeClr>
+          </a:solidFill>
+          <a:prstDash val="solid"/>
+        </a:ln>
+        <a:ln w="25400" cap="flat" cmpd="sng" algn="ctr">
           <a:solidFill>
             <a:schemeClr val="phClr"/>
           </a:solidFill>
           <a:prstDash val="solid"/>
-          <a:miter lim="800000"/>
         </a:ln>
-        <a:ln w="12700" cap="flat" cmpd="sng" algn="ctr">
+        <a:ln w="38100" cap="flat" cmpd="sng" algn="ctr">
           <a:solidFill>
             <a:schemeClr val="phClr"/>
           </a:solidFill>
           <a:prstDash val="solid"/>
-          <a:miter lim="800000"/>
-        </a:ln>
-        <a:ln w="19050" cap="flat" cmpd="sng" algn="ctr">
-          <a:solidFill>
-            <a:schemeClr val="phClr"/>
-          </a:solidFill>
-          <a:prstDash val="solid"/>
-          <a:miter lim="800000"/>
         </a:ln>
       </a:lnStyleLst>
       <a:effectStyleLst>
         <a:effectStyle>
-          <a:effectLst/>
-        </a:effectStyle>
-        <a:effectStyle>
-          <a:effectLst/>
+          <a:effectLst>
+            <a:outerShdw blurRad="40000" dist="20000" dir="5400000" rotWithShape="0">
+              <a:srgbClr val="000000">
+                <a:alpha val="38000"/>
+              </a:srgbClr>
+            </a:outerShdw>
+          </a:effectLst>
         </a:effectStyle>
         <a:effectStyle>
           <a:effectLst>
-            <a:outerShdw blurRad="57150" dist="19050" dir="5400000" algn="ctr" rotWithShape="0">
+            <a:outerShdw blurRad="40000" dist="23000" dir="5400000" rotWithShape="0">
               <a:srgbClr val="000000">
-                <a:alpha val="63000"/>
+                <a:alpha val="35000"/>
               </a:srgbClr>
             </a:outerShdw>
           </a:effectLst>
+        </a:effectStyle>
+        <a:effectStyle>
+          <a:effectLst>
+            <a:outerShdw blurRad="40000" dist="23000" dir="5400000" rotWithShape="0">
+              <a:srgbClr val="000000">
+                <a:alpha val="35000"/>
+              </a:srgbClr>
+            </a:outerShdw>
+          </a:effectLst>
+          <a:scene3d>
+            <a:camera prst="orthographicFront">
+              <a:rot lat="0" lon="0" rev="0"/>
+            </a:camera>
+            <a:lightRig rig="threePt" dir="t">
+              <a:rot lat="0" lon="0" rev="1200000"/>
+            </a:lightRig>
+          </a:scene3d>
+          <a:sp3d>
+            <a:bevelT w="63500" h="25400"/>
+          </a:sp3d>
         </a:effectStyle>
       </a:effectStyleLst>
       <a:bgFillStyleLst>
         <a:solidFill>
           <a:schemeClr val="phClr"/>
         </a:solidFill>
-        <a:solidFill>
-          <a:schemeClr val="phClr">
-            <a:tint val="95000"/>
-            <a:satMod val="170000"/>
-          </a:schemeClr>
-        </a:solidFill>
         <a:gradFill rotWithShape="1">
           <a:gsLst>
             <a:gs pos="0">
               <a:schemeClr val="phClr">
-                <a:tint val="93000"/>
-                <a:satMod val="150000"/>
-                <a:shade val="98000"/>
-                <a:lumMod val="102000"/>
+                <a:tint val="40000"/>
+                <a:satMod val="350000"/>
               </a:schemeClr>
             </a:gs>
-            <a:gs pos="50000">
+            <a:gs pos="40000">
               <a:schemeClr val="phClr">
-                <a:tint val="98000"/>
-                <a:satMod val="130000"/>
-                <a:shade val="90000"/>
-                <a:lumMod val="103000"/>
+                <a:tint val="45000"/>
+                <a:shade val="99000"/>
+                <a:satMod val="350000"/>
               </a:schemeClr>
             </a:gs>
             <a:gs pos="100000">
               <a:schemeClr val="phClr">
-                <a:shade val="63000"/>
-                <a:satMod val="120000"/>
+                <a:shade val="20000"/>
+                <a:satMod val="255000"/>
               </a:schemeClr>
             </a:gs>
           </a:gsLst>
-          <a:lin ang="5400000" scaled="0"/>
+          <a:path path="circle">
+            <a:fillToRect l="50000" t="-80000" r="50000" b="180000"/>
+          </a:path>
+        </a:gradFill>
+        <a:gradFill rotWithShape="1">
+          <a:gsLst>
+            <a:gs pos="0">
+              <a:schemeClr val="phClr">
+                <a:tint val="80000"/>
+                <a:satMod val="300000"/>
+              </a:schemeClr>
+            </a:gs>
+            <a:gs pos="100000">
+              <a:schemeClr val="phClr">
+                <a:shade val="30000"/>
+                <a:satMod val="200000"/>
+              </a:schemeClr>
+            </a:gs>
+          </a:gsLst>
+          <a:path path="circle">
+            <a:fillToRect l="50000" t="50000" r="50000" b="50000"/>
+          </a:path>
         </a:gradFill>
       </a:bgFillStyleLst>
     </a:fmtScheme>
   </a:themeElements>
   <a:objectDefaults/>
   <a:extraClrSchemeLst/>
-  <a:extLst>
-    <a:ext uri="{05A4C25C-085E-4340-85A3-A5531E510DB2}">
-      <thm15:themeFamily xmlns:thm15="http://schemas.microsoft.com/office/thememl/2012/main" name="Office Theme" id="{62F939B6-93AF-4DB8-9C6B-D6C7DFDC589F}" vid="{4A3C46E8-61CC-4603-A589-7422A47A8E4A}"/>
-    </a:ext>
-  </a:extLst>
 </a:theme>
+</file>
+
+<file path=customXml/item1.xml><?xml version="1.0" encoding="utf-8"?>
+<b:Sources xmlns:b="http://schemas.openxmlformats.org/officeDocument/2006/bibliography" xmlns="http://schemas.openxmlformats.org/officeDocument/2006/bibliography" SelectedStyle="\APASixthEditionOfficeOnline.xsl" StyleName="APA">
+  <b:Source>
+    <b:Tag>36517</b:Tag>
+    <b:SourceType>Report</b:SourceType>
+    <b:Guid>{AD51976D-4E6F-41A9-AFD2-181DF761CAE1}</b:Guid>
+    <b:Title>Procedimientos para venta de seguros y gestión de pólizas</b:Title>
+    <b:Year>2016</b:Year>
+    <b:Author>
+      <b:Author>
+        <b:NameList>
+          <b:Person>
+            <b:Last>S.A.C.</b:Last>
+            <b:First>Business</b:First>
+            <b:Middle>Intelligence Outsourcing BIO</b:Middle>
+          </b:Person>
+        </b:NameList>
+      </b:Author>
+    </b:Author>
+    <b:Publisher>Business Intelligence Outsourcing BIO S.A.C.</b:Publisher>
+    <b:City>Lima</b:City>
+    <b:RefOrder>3</b:RefOrder>
+  </b:Source>
+</b:Sources>
+</file>
+
+<file path=customXml/itemProps1.xml><?xml version="1.0" encoding="utf-8"?>
+<ds:datastoreItem xmlns:ds="http://schemas.openxmlformats.org/officeDocument/2006/customXml" ds:itemID="{5084856E-2379-42C0-B302-53F5CF962C94}">
+  <ds:schemaRefs>
+    <ds:schemaRef ds:uri="http://schemas.openxmlformats.org/officeDocument/2006/bibliography"/>
+  </ds:schemaRefs>
+</ds:datastoreItem>
 </file>
</xml_diff>